<commit_message>
insert icon in exam version
</commit_message>
<xml_diff>
--- a/exam_version/fhsh112.docx
+++ b/exam_version/fhsh112.docx
@@ -69,6 +69,183 @@
           <w:highlight w:val="lightGray"/>
         </w:rPr>
       </w:pPr>
+      <w:r>
+        <w:rPr>
+          <w:noProof/>
+        </w:rPr>
+        <w:drawing>
+          <wp:anchor distT="0" distB="0" distL="114300" distR="114300" simplePos="0" relativeHeight="251674624" behindDoc="0" locked="0" layoutInCell="1" allowOverlap="1" wp14:anchorId="5FB1EA32" wp14:editId="70F30969">
+            <wp:simplePos x="0" y="0"/>
+            <wp:positionH relativeFrom="column">
+              <wp:posOffset>4453255</wp:posOffset>
+            </wp:positionH>
+            <wp:positionV relativeFrom="paragraph">
+              <wp:posOffset>70012</wp:posOffset>
+            </wp:positionV>
+            <wp:extent cx="177165" cy="177165"/>
+            <wp:effectExtent l="0" t="0" r="0" b="0"/>
+            <wp:wrapNone/>
+            <wp:docPr id="710520243" name="圖片 1"/>
+            <wp:cNvGraphicFramePr>
+              <a:graphicFrameLocks xmlns:a="http://schemas.openxmlformats.org/drawingml/2006/main" noChangeAspect="1"/>
+            </wp:cNvGraphicFramePr>
+            <a:graphic xmlns:a="http://schemas.openxmlformats.org/drawingml/2006/main">
+              <a:graphicData uri="http://schemas.openxmlformats.org/drawingml/2006/picture">
+                <pic:pic xmlns:pic="http://schemas.openxmlformats.org/drawingml/2006/picture">
+                  <pic:nvPicPr>
+                    <pic:cNvPr id="0" name="Picture 1"/>
+                    <pic:cNvPicPr>
+                      <a:picLocks noChangeAspect="1" noChangeArrowheads="1"/>
+                    </pic:cNvPicPr>
+                  </pic:nvPicPr>
+                  <pic:blipFill>
+                    <a:blip r:embed="rId8" cstate="print">
+                      <a:extLst>
+                        <a:ext uri="{28A0092B-C50C-407E-A947-70E740481C1C}">
+                          <a14:useLocalDpi xmlns:a14="http://schemas.microsoft.com/office/drawing/2010/main" val="0"/>
+                        </a:ext>
+                      </a:extLst>
+                    </a:blip>
+                    <a:srcRect/>
+                    <a:stretch>
+                      <a:fillRect/>
+                    </a:stretch>
+                  </pic:blipFill>
+                  <pic:spPr bwMode="auto">
+                    <a:xfrm flipH="1">
+                      <a:off x="0" y="0"/>
+                      <a:ext cx="177165" cy="177165"/>
+                    </a:xfrm>
+                    <a:prstGeom prst="rect">
+                      <a:avLst/>
+                    </a:prstGeom>
+                    <a:noFill/>
+                    <a:ln>
+                      <a:noFill/>
+                    </a:ln>
+                  </pic:spPr>
+                </pic:pic>
+              </a:graphicData>
+            </a:graphic>
+            <wp14:sizeRelH relativeFrom="margin">
+              <wp14:pctWidth>0</wp14:pctWidth>
+            </wp14:sizeRelH>
+            <wp14:sizeRelV relativeFrom="margin">
+              <wp14:pctHeight>0</wp14:pctHeight>
+            </wp14:sizeRelV>
+          </wp:anchor>
+        </w:drawing>
+      </w:r>
+      <w:r>
+        <w:rPr>
+          <w:rFonts w:ascii="微軟正黑體" w:eastAsia="微軟正黑體" w:hAnsi="微軟正黑體" w:cs="Arial Unicode MS" w:hint="eastAsia"/>
+          <w:b/>
+          <w:noProof/>
+          <w:sz w:val="40"/>
+          <w:szCs w:val="40"/>
+        </w:rPr>
+        <mc:AlternateContent>
+          <mc:Choice Requires="wps">
+            <w:drawing>
+              <wp:anchor distT="0" distB="0" distL="114300" distR="114300" simplePos="0" relativeHeight="251676672" behindDoc="0" locked="0" layoutInCell="1" allowOverlap="1" wp14:anchorId="2657EF59" wp14:editId="52A6B070">
+                <wp:simplePos x="0" y="0"/>
+                <wp:positionH relativeFrom="margin">
+                  <wp:align>right</wp:align>
+                </wp:positionH>
+                <wp:positionV relativeFrom="paragraph">
+                  <wp:posOffset>10160</wp:posOffset>
+                </wp:positionV>
+                <wp:extent cx="1125220" cy="381635"/>
+                <wp:effectExtent l="0" t="0" r="0" b="0"/>
+                <wp:wrapNone/>
+                <wp:docPr id="1918756593" name="文字方塊 1"/>
+                <wp:cNvGraphicFramePr/>
+                <a:graphic xmlns:a="http://schemas.openxmlformats.org/drawingml/2006/main">
+                  <a:graphicData uri="http://schemas.microsoft.com/office/word/2010/wordprocessingShape">
+                    <wps:wsp>
+                      <wps:cNvSpPr txBox="1"/>
+                      <wps:spPr>
+                        <a:xfrm>
+                          <a:off x="0" y="0"/>
+                          <a:ext cx="1125220" cy="381635"/>
+                        </a:xfrm>
+                        <a:prstGeom prst="rect">
+                          <a:avLst/>
+                        </a:prstGeom>
+                        <a:noFill/>
+                        <a:ln w="6350">
+                          <a:noFill/>
+                        </a:ln>
+                      </wps:spPr>
+                      <wps:txbx>
+                        <w:txbxContent>
+                          <w:p>
+                            <w:pPr>
+                              <w:rPr>
+                                <w:rFonts w:ascii="jf open 粉圓 2.0" w:eastAsia="jf open 粉圓 2.0" w:hAnsi="jf open 粉圓 2.0" w:hint="eastAsia"/>
+                                <w:color w:val="000000" w:themeColor="text1"/>
+                              </w:rPr>
+                            </w:pPr>
+                            <w:r>
+                              <w:rPr>
+                                <w:rFonts w:ascii="jf open 粉圓 2.0" w:eastAsia="jf open 粉圓 2.0" w:hAnsi="jf open 粉圓 2.0" w:hint="eastAsia"/>
+                                <w:color w:val="000000" w:themeColor="text1"/>
+                              </w:rPr>
+                              <w:t>June 9, 2023</w:t>
+                            </w:r>
+                          </w:p>
+                        </w:txbxContent>
+                      </wps:txbx>
+                      <wps:bodyPr rot="0" spcFirstLastPara="0" vertOverflow="overflow" horzOverflow="overflow" vert="horz" wrap="square" lIns="91440" tIns="45720" rIns="91440" bIns="45720" numCol="1" spcCol="0" rtlCol="0" fromWordArt="0" anchor="t" anchorCtr="0" forceAA="0" compatLnSpc="1">
+                        <a:prstTxWarp prst="textNoShape">
+                          <a:avLst/>
+                        </a:prstTxWarp>
+                        <a:noAutofit/>
+                      </wps:bodyPr>
+                    </wps:wsp>
+                  </a:graphicData>
+                </a:graphic>
+                <wp14:sizeRelH relativeFrom="margin">
+                  <wp14:pctWidth>0</wp14:pctWidth>
+                </wp14:sizeRelH>
+                <wp14:sizeRelV relativeFrom="margin">
+                  <wp14:pctHeight>0</wp14:pctHeight>
+                </wp14:sizeRelV>
+              </wp:anchor>
+            </w:drawing>
+          </mc:Choice>
+          <mc:Fallback>
+            <w:pict>
+              <v:shapetype w14:anchorId="2657EF59" id="_x0000_t202" coordsize="21600,21600" o:spt="202" path="m,l,21600r21600,l21600,xe">
+                <v:stroke joinstyle="miter"/>
+                <v:path gradientshapeok="t" o:connecttype="rect"/>
+              </v:shapetype>
+              <v:shape id="文字方塊 1" o:spid="_x0000_s1026" type="#_x0000_t202" style="position:absolute;margin-left:37.4pt;margin-top:.8pt;width:88.6pt;height:30.05pt;z-index:251676672;visibility:visible;mso-wrap-style:square;mso-width-percent:0;mso-height-percent:0;mso-wrap-distance-left:9pt;mso-wrap-distance-top:0;mso-wrap-distance-right:9pt;mso-wrap-distance-bottom:0;mso-position-horizontal:right;mso-position-horizontal-relative:margin;mso-position-vertical:absolute;mso-position-vertical-relative:text;mso-width-percent:0;mso-height-percent:0;mso-width-relative:margin;mso-height-relative:margin;v-text-anchor:top" o:gfxdata="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" filled="f" stroked="f" strokeweight=".5pt">
+                <v:textbox>
+                  <w:txbxContent>
+                    <w:p>
+                      <w:pPr>
+                        <w:rPr>
+                          <w:rFonts w:ascii="jf open 粉圓 2.0" w:eastAsia="jf open 粉圓 2.0" w:hAnsi="jf open 粉圓 2.0" w:hint="eastAsia"/>
+                          <w:color w:val="000000" w:themeColor="text1"/>
+                        </w:rPr>
+                      </w:pPr>
+                      <w:r>
+                        <w:rPr>
+                          <w:rFonts w:ascii="jf open 粉圓 2.0" w:eastAsia="jf open 粉圓 2.0" w:hAnsi="jf open 粉圓 2.0" w:hint="eastAsia"/>
+                          <w:color w:val="000000" w:themeColor="text1"/>
+                        </w:rPr>
+                        <w:t>June 9, 2023</w:t>
+                      </w:r>
+                    </w:p>
+                  </w:txbxContent>
+                </v:textbox>
+                <w10:wrap anchorx="margin"/>
+              </v:shape>
+            </w:pict>
+          </mc:Fallback>
+        </mc:AlternateContent>
+      </w:r>
     </w:p>
     <w:p>
       <w:pPr>
@@ -110,7 +287,7 @@
                     </pic:cNvPicPr>
                   </pic:nvPicPr>
                   <pic:blipFill>
-                    <a:blip r:embed="rId8" cstate="print">
+                    <a:blip r:embed="rId9" cstate="print">
                       <a:extLst>
                         <a:ext uri="{28A0092B-C50C-407E-A947-70E740481C1C}">
                           <a14:useLocalDpi xmlns:a14="http://schemas.microsoft.com/office/drawing/2010/main" val="0"/>
@@ -177,7 +354,7 @@
                     </pic:cNvPicPr>
                   </pic:nvPicPr>
                   <pic:blipFill>
-                    <a:blip r:embed="rId9" cstate="print">
+                    <a:blip r:embed="rId10" cstate="print">
                       <a:extLst>
                         <a:ext uri="{28A0092B-C50C-407E-A947-70E740481C1C}">
                           <a14:useLocalDpi xmlns:a14="http://schemas.microsoft.com/office/drawing/2010/main" val="0"/>
@@ -255,7 +432,7 @@
                     </pic:cNvPicPr>
                   </pic:nvPicPr>
                   <pic:blipFill>
-                    <a:blip r:embed="rId10" cstate="print">
+                    <a:blip r:embed="rId11" cstate="print">
                       <a:extLst>
                         <a:ext uri="{28A0092B-C50C-407E-A947-70E740481C1C}">
                           <a14:useLocalDpi xmlns:a14="http://schemas.microsoft.com/office/drawing/2010/main" val="0"/>
@@ -335,7 +512,7 @@
                     <pic:cNvPicPr/>
                   </pic:nvPicPr>
                   <pic:blipFill>
-                    <a:blip r:embed="rId11" cstate="print">
+                    <a:blip r:embed="rId12" cstate="print">
                       <a:extLst>
                         <a:ext uri="{28A0092B-C50C-407E-A947-70E740481C1C}">
                           <a14:useLocalDpi xmlns:a14="http://schemas.microsoft.com/office/drawing/2010/main" val="0"/>
@@ -455,11 +632,7 @@
           </mc:Choice>
           <mc:Fallback>
             <w:pict>
-              <v:shapetype w14:anchorId="133ED3FE" id="_x0000_t202" coordsize="21600,21600" o:spt="202" path="m,l,21600r21600,l21600,xe">
-                <v:stroke joinstyle="miter"/>
-                <v:path gradientshapeok="t" o:connecttype="rect"/>
-              </v:shapetype>
-              <v:shape id="文字方塊 25" o:spid="_x0000_s1026" type="#_x0000_t202" style="position:absolute;margin-left:137.75pt;margin-top:.35pt;width:1in;height:1in;z-index:251665408;visibility:visible;mso-wrap-style:none;mso-wrap-distance-left:9pt;mso-wrap-distance-top:0;mso-wrap-distance-right:9pt;mso-wrap-distance-bottom:0;mso-position-horizontal:absolute;mso-position-horizontal-relative:text;mso-position-vertical:absolute;mso-position-vertical-relative:text;v-text-anchor:top" o:gfxdata="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" filled="f" stroked="f" strokeweight=".5pt">
+              <v:shape w14:anchorId="133ED3FE" id="文字方塊 25" o:spid="_x0000_s1027" type="#_x0000_t202" style="position:absolute;margin-left:137.75pt;margin-top:.35pt;width:1in;height:1in;z-index:251665408;visibility:visible;mso-wrap-style:none;mso-wrap-distance-left:9pt;mso-wrap-distance-top:0;mso-wrap-distance-right:9pt;mso-wrap-distance-bottom:0;mso-position-horizontal:absolute;mso-position-horizontal-relative:text;mso-position-vertical:absolute;mso-position-vertical-relative:text;v-text-anchor:top" o:gfxdata="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" filled="f" stroked="f" strokeweight=".5pt">
                 <v:textbox>
                   <w:txbxContent>
                     <w:p>
@@ -501,7 +674,7 @@
     <w:p>
       <w:pPr>
         <w:rPr>
-          <w:rFonts w:ascii="微軟正黑體" w:eastAsia="微軟正黑體" w:hAnsi="微軟正黑體" w:cs="Arial Unicode MS" w:hint="eastAsia"/>
+          <w:rFonts w:ascii="微軟正黑體" w:eastAsia="微軟正黑體" w:hAnsi="微軟正黑體" w:cs="Arial Unicode MS"/>
           <w:b/>
           <w:sz w:val="40"/>
           <w:szCs w:val="40"/>
@@ -848,7 +1021,7 @@
       <w:pPr>
         <w:ind w:left="240"/>
         <w:rPr>
-          <w:rFonts w:ascii="微軟正黑體" w:eastAsia="微軟正黑體" w:hAnsi="微軟正黑體" w:cs="Arial Unicode MS" w:hint="eastAsia"/>
+          <w:rFonts w:ascii="微軟正黑體" w:eastAsia="微軟正黑體" w:hAnsi="微軟正黑體" w:cs="Arial Unicode MS"/>
           <w:bCs/>
           <w:sz w:val="24"/>
           <w:szCs w:val="24"/>
@@ -1491,7 +1664,7 @@
               </w:pBdr>
               <w:spacing w:line="240" w:lineRule="auto"/>
               <w:rPr>
-                <w:rFonts w:ascii="微軟正黑體" w:eastAsia="微軟正黑體" w:hAnsi="微軟正黑體" w:hint="eastAsia"/>
+                <w:rFonts w:ascii="微軟正黑體" w:eastAsia="微軟正黑體" w:hAnsi="微軟正黑體"/>
                 <w:color w:val="000000" w:themeColor="text1"/>
                 <w:sz w:val="24"/>
                 <w:szCs w:val="24"/>
@@ -1841,18 +2014,18 @@
         <mc:AlternateContent>
           <mc:Choice Requires="wps">
             <w:drawing>
-              <wp:anchor distT="0" distB="0" distL="114300" distR="114300" simplePos="0" relativeHeight="251666432" behindDoc="0" locked="0" layoutInCell="1" allowOverlap="1" wp14:anchorId="4DF1A316" wp14:editId="14DF7DFD">
+              <wp:anchor distT="0" distB="0" distL="114300" distR="114300" simplePos="0" relativeHeight="251678720" behindDoc="0" locked="0" layoutInCell="1" allowOverlap="1" wp14:anchorId="19A7D819" wp14:editId="3463F022">
                 <wp:simplePos x="0" y="0"/>
                 <wp:positionH relativeFrom="margin">
                   <wp:align>right</wp:align>
                 </wp:positionH>
                 <wp:positionV relativeFrom="paragraph">
-                  <wp:posOffset>6824</wp:posOffset>
+                  <wp:posOffset>0</wp:posOffset>
                 </wp:positionV>
-                <wp:extent cx="2306320" cy="804706"/>
+                <wp:extent cx="2756696" cy="804706"/>
                 <wp:effectExtent l="0" t="0" r="0" b="0"/>
                 <wp:wrapNone/>
-                <wp:docPr id="1310860451" name="文字方塊 1"/>
+                <wp:docPr id="231533301" name="文字方塊 1"/>
                 <wp:cNvGraphicFramePr/>
                 <a:graphic xmlns:a="http://schemas.openxmlformats.org/drawingml/2006/main">
                   <a:graphicData uri="http://schemas.microsoft.com/office/word/2010/wordprocessingShape">
@@ -1861,7 +2034,7 @@
                       <wps:spPr>
                         <a:xfrm>
                           <a:off x="0" y="0"/>
-                          <a:ext cx="2306320" cy="804706"/>
+                          <a:ext cx="2756696" cy="804706"/>
                         </a:xfrm>
                         <a:prstGeom prst="rect">
                           <a:avLst/>
@@ -1882,15 +2055,11 @@
                                 <w:szCs w:val="16"/>
                               </w:rPr>
                             </w:pPr>
-                            <w:bookmarkStart w:id="0" w:name="_Hlk133603121"/>
-                            <w:bookmarkStart w:id="1" w:name="_Hlk133603122"/>
-                            <w:bookmarkStart w:id="2" w:name="_Hlk133603123"/>
-                            <w:bookmarkStart w:id="3" w:name="_Hlk133603124"/>
                           </w:p>
                           <w:p>
                             <w:pPr>
                               <w:rPr>
-                                <w:rFonts w:ascii="jf open 粉圓 2.0" w:eastAsia="jf open 粉圓 2.0" w:hAnsi="jf open 粉圓 2.0" w:hint="eastAsia"/>
+                                <w:rFonts w:ascii="jf open 粉圓 2.0" w:eastAsia="jf open 粉圓 2.0" w:hAnsi="jf open 粉圓 2.0"/>
                                 <w:color w:val="000000" w:themeColor="text1"/>
                                 <w:sz w:val="16"/>
                                 <w:szCs w:val="16"/>
@@ -1899,8 +2068,14 @@
                           </w:p>
                           <w:p>
                             <w:pPr>
+                              <w:pStyle w:val="ab"/>
+                              <w:numPr>
+                                <w:ilvl w:val="0"/>
+                                <w:numId w:val="8"/>
+                              </w:numPr>
+                              <w:ind w:leftChars="0"/>
                               <w:rPr>
-                                <w:rFonts w:ascii="jf open 粉圓 2.0" w:eastAsia="jf open 粉圓 2.0" w:hAnsi="jf open 粉圓 2.0" w:hint="eastAsia"/>
+                                <w:rFonts w:ascii="jf open 粉圓 2.0" w:eastAsia="jf open 粉圓 2.0" w:hAnsi="jf open 粉圓 2.0"/>
                                 <w:color w:val="000000" w:themeColor="text1"/>
                               </w:rPr>
                             </w:pPr>
@@ -1909,28 +2084,14 @@
                                 <w:rFonts w:ascii="jf open 粉圓 2.0" w:eastAsia="jf open 粉圓 2.0" w:hAnsi="jf open 粉圓 2.0" w:hint="eastAsia"/>
                                 <w:color w:val="000000" w:themeColor="text1"/>
                               </w:rPr>
-                              <w:t>命題</w:t>
+                              <w:t>命題者：王</w:t>
                             </w:r>
                             <w:r>
                               <w:rPr>
                                 <w:rFonts w:ascii="jf open 粉圓 2.0" w:eastAsia="jf open 粉圓 2.0" w:hAnsi="jf open 粉圓 2.0" w:hint="eastAsia"/>
                                 <w:color w:val="000000" w:themeColor="text1"/>
                               </w:rPr>
-                              <w:t>者</w:t>
-                            </w:r>
-                            <w:r>
-                              <w:rPr>
-                                <w:rFonts w:ascii="jf open 粉圓 2.0" w:eastAsia="jf open 粉圓 2.0" w:hAnsi="jf open 粉圓 2.0" w:hint="eastAsia"/>
-                                <w:color w:val="000000" w:themeColor="text1"/>
-                              </w:rPr>
-                              <w:t>：</w:t>
-                            </w:r>
-                            <w:r>
-                              <w:rPr>
-                                <w:rFonts w:ascii="jf open 粉圓 2.0" w:eastAsia="jf open 粉圓 2.0" w:hAnsi="jf open 粉圓 2.0" w:hint="eastAsia"/>
-                                <w:color w:val="000000" w:themeColor="text1"/>
-                              </w:rPr>
-                              <w:t>王羿程</w:t>
+                              <w:t>羿程</w:t>
                             </w:r>
                             <w:r>
                               <w:rPr>
@@ -1939,10 +2100,6 @@
                               </w:rPr>
                               <w:t>(Yi-Cheng-Wang)</w:t>
                             </w:r>
-                            <w:bookmarkEnd w:id="0"/>
-                            <w:bookmarkEnd w:id="1"/>
-                            <w:bookmarkEnd w:id="2"/>
-                            <w:bookmarkEnd w:id="3"/>
                           </w:p>
                         </w:txbxContent>
                       </wps:txbx>
@@ -1966,7 +2123,7 @@
           </mc:Choice>
           <mc:Fallback>
             <w:pict>
-              <v:shape w14:anchorId="4DF1A316" id="文字方塊 1" o:spid="_x0000_s1027" type="#_x0000_t202" style="position:absolute;margin-left:130.4pt;margin-top:.55pt;width:181.6pt;height:63.35pt;z-index:251666432;visibility:visible;mso-wrap-style:square;mso-width-percent:0;mso-height-percent:0;mso-wrap-distance-left:9pt;mso-wrap-distance-top:0;mso-wrap-distance-right:9pt;mso-wrap-distance-bottom:0;mso-position-horizontal:right;mso-position-horizontal-relative:margin;mso-position-vertical:absolute;mso-position-vertical-relative:text;mso-width-percent:0;mso-height-percent:0;mso-width-relative:margin;mso-height-relative:margin;v-text-anchor:top" o:gfxdata="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" filled="f" stroked="f" strokeweight=".5pt">
+              <v:shape w14:anchorId="19A7D819" id="_x0000_s1028" type="#_x0000_t202" style="position:absolute;margin-left:165.85pt;margin-top:0;width:217.05pt;height:63.35pt;z-index:251678720;visibility:visible;mso-wrap-style:square;mso-width-percent:0;mso-height-percent:0;mso-wrap-distance-left:9pt;mso-wrap-distance-top:0;mso-wrap-distance-right:9pt;mso-wrap-distance-bottom:0;mso-position-horizontal:right;mso-position-horizontal-relative:margin;mso-position-vertical:absolute;mso-position-vertical-relative:text;mso-width-percent:0;mso-height-percent:0;mso-width-relative:margin;mso-height-relative:margin;v-text-anchor:top" o:gfxdata="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" filled="f" stroked="f" strokeweight=".5pt">
                 <v:textbox>
                   <w:txbxContent>
                     <w:p>
@@ -1978,15 +2135,11 @@
                           <w:szCs w:val="16"/>
                         </w:rPr>
                       </w:pPr>
-                      <w:bookmarkStart w:id="4" w:name="_Hlk133603121"/>
-                      <w:bookmarkStart w:id="5" w:name="_Hlk133603122"/>
-                      <w:bookmarkStart w:id="6" w:name="_Hlk133603123"/>
-                      <w:bookmarkStart w:id="7" w:name="_Hlk133603124"/>
                     </w:p>
                     <w:p>
                       <w:pPr>
                         <w:rPr>
-                          <w:rFonts w:ascii="jf open 粉圓 2.0" w:eastAsia="jf open 粉圓 2.0" w:hAnsi="jf open 粉圓 2.0" w:hint="eastAsia"/>
+                          <w:rFonts w:ascii="jf open 粉圓 2.0" w:eastAsia="jf open 粉圓 2.0" w:hAnsi="jf open 粉圓 2.0"/>
                           <w:color w:val="000000" w:themeColor="text1"/>
                           <w:sz w:val="16"/>
                           <w:szCs w:val="16"/>
@@ -1995,8 +2148,14 @@
                     </w:p>
                     <w:p>
                       <w:pPr>
+                        <w:pStyle w:val="ab"/>
+                        <w:numPr>
+                          <w:ilvl w:val="0"/>
+                          <w:numId w:val="8"/>
+                        </w:numPr>
+                        <w:ind w:leftChars="0"/>
                         <w:rPr>
-                          <w:rFonts w:ascii="jf open 粉圓 2.0" w:eastAsia="jf open 粉圓 2.0" w:hAnsi="jf open 粉圓 2.0" w:hint="eastAsia"/>
+                          <w:rFonts w:ascii="jf open 粉圓 2.0" w:eastAsia="jf open 粉圓 2.0" w:hAnsi="jf open 粉圓 2.0"/>
                           <w:color w:val="000000" w:themeColor="text1"/>
                         </w:rPr>
                       </w:pPr>
@@ -2005,28 +2164,14 @@
                           <w:rFonts w:ascii="jf open 粉圓 2.0" w:eastAsia="jf open 粉圓 2.0" w:hAnsi="jf open 粉圓 2.0" w:hint="eastAsia"/>
                           <w:color w:val="000000" w:themeColor="text1"/>
                         </w:rPr>
-                        <w:t>命題</w:t>
+                        <w:t>命題者：王</w:t>
                       </w:r>
                       <w:r>
                         <w:rPr>
                           <w:rFonts w:ascii="jf open 粉圓 2.0" w:eastAsia="jf open 粉圓 2.0" w:hAnsi="jf open 粉圓 2.0" w:hint="eastAsia"/>
                           <w:color w:val="000000" w:themeColor="text1"/>
                         </w:rPr>
-                        <w:t>者</w:t>
-                      </w:r>
-                      <w:r>
-                        <w:rPr>
-                          <w:rFonts w:ascii="jf open 粉圓 2.0" w:eastAsia="jf open 粉圓 2.0" w:hAnsi="jf open 粉圓 2.0" w:hint="eastAsia"/>
-                          <w:color w:val="000000" w:themeColor="text1"/>
-                        </w:rPr>
-                        <w:t>：</w:t>
-                      </w:r>
-                      <w:r>
-                        <w:rPr>
-                          <w:rFonts w:ascii="jf open 粉圓 2.0" w:eastAsia="jf open 粉圓 2.0" w:hAnsi="jf open 粉圓 2.0" w:hint="eastAsia"/>
-                          <w:color w:val="000000" w:themeColor="text1"/>
-                        </w:rPr>
-                        <w:t>王羿程</w:t>
+                        <w:t>羿程</w:t>
                       </w:r>
                       <w:r>
                         <w:rPr>
@@ -2035,10 +2180,6 @@
                         </w:rPr>
                         <w:t>(Yi-Cheng-Wang)</w:t>
                       </w:r>
-                      <w:bookmarkEnd w:id="4"/>
-                      <w:bookmarkEnd w:id="5"/>
-                      <w:bookmarkEnd w:id="6"/>
-                      <w:bookmarkEnd w:id="7"/>
                     </w:p>
                   </w:txbxContent>
                 </v:textbox>
@@ -4640,15 +4781,15 @@
         <mc:AlternateContent>
           <mc:Choice Requires="wps">
             <w:drawing>
-              <wp:anchor distT="0" distB="0" distL="114300" distR="114300" simplePos="0" relativeHeight="251668480" behindDoc="0" locked="0" layoutInCell="1" allowOverlap="1" wp14:anchorId="66C973B6" wp14:editId="624B128F">
+              <wp:anchor distT="0" distB="0" distL="114300" distR="114300" simplePos="0" relativeHeight="251680768" behindDoc="0" locked="0" layoutInCell="1" allowOverlap="1" wp14:anchorId="42D54776" wp14:editId="65A53615">
                 <wp:simplePos x="0" y="0"/>
                 <wp:positionH relativeFrom="margin">
                   <wp:align>right</wp:align>
                 </wp:positionH>
                 <wp:positionV relativeFrom="paragraph">
-                  <wp:posOffset>3175</wp:posOffset>
+                  <wp:posOffset>0</wp:posOffset>
                 </wp:positionV>
-                <wp:extent cx="2306320" cy="804706"/>
+                <wp:extent cx="2756696" cy="804706"/>
                 <wp:effectExtent l="0" t="0" r="0" b="0"/>
                 <wp:wrapNone/>
                 <wp:docPr id="1765726013" name="文字方塊 1"/>
@@ -4660,7 +4801,7 @@
                       <wps:spPr>
                         <a:xfrm>
                           <a:off x="0" y="0"/>
-                          <a:ext cx="2306320" cy="804706"/>
+                          <a:ext cx="2756696" cy="804706"/>
                         </a:xfrm>
                         <a:prstGeom prst="rect">
                           <a:avLst/>
@@ -4685,7 +4826,7 @@
                           <w:p>
                             <w:pPr>
                               <w:rPr>
-                                <w:rFonts w:ascii="jf open 粉圓 2.0" w:eastAsia="jf open 粉圓 2.0" w:hAnsi="jf open 粉圓 2.0" w:hint="eastAsia"/>
+                                <w:rFonts w:ascii="jf open 粉圓 2.0" w:eastAsia="jf open 粉圓 2.0" w:hAnsi="jf open 粉圓 2.0"/>
                                 <w:color w:val="000000" w:themeColor="text1"/>
                                 <w:sz w:val="16"/>
                                 <w:szCs w:val="16"/>
@@ -4694,8 +4835,14 @@
                           </w:p>
                           <w:p>
                             <w:pPr>
+                              <w:pStyle w:val="ab"/>
+                              <w:numPr>
+                                <w:ilvl w:val="0"/>
+                                <w:numId w:val="8"/>
+                              </w:numPr>
+                              <w:ind w:leftChars="0"/>
                               <w:rPr>
-                                <w:rFonts w:ascii="jf open 粉圓 2.0" w:eastAsia="jf open 粉圓 2.0" w:hAnsi="jf open 粉圓 2.0" w:hint="eastAsia"/>
+                                <w:rFonts w:ascii="jf open 粉圓 2.0" w:eastAsia="jf open 粉圓 2.0" w:hAnsi="jf open 粉圓 2.0"/>
                                 <w:color w:val="000000" w:themeColor="text1"/>
                               </w:rPr>
                             </w:pPr>
@@ -4704,21 +4851,7 @@
                                 <w:rFonts w:ascii="jf open 粉圓 2.0" w:eastAsia="jf open 粉圓 2.0" w:hAnsi="jf open 粉圓 2.0" w:hint="eastAsia"/>
                                 <w:color w:val="000000" w:themeColor="text1"/>
                               </w:rPr>
-                              <w:t>命題者：王</w:t>
-                            </w:r>
-                            <w:r>
-                              <w:rPr>
-                                <w:rFonts w:ascii="jf open 粉圓 2.0" w:eastAsia="jf open 粉圓 2.0" w:hAnsi="jf open 粉圓 2.0" w:hint="eastAsia"/>
-                                <w:color w:val="000000" w:themeColor="text1"/>
-                              </w:rPr>
-                              <w:t>藝誠</w:t>
-                            </w:r>
-                            <w:r>
-                              <w:rPr>
-                                <w:rFonts w:ascii="jf open 粉圓 2.0" w:eastAsia="jf open 粉圓 2.0" w:hAnsi="jf open 粉圓 2.0" w:hint="eastAsia"/>
-                                <w:color w:val="000000" w:themeColor="text1"/>
-                              </w:rPr>
-                              <w:t>(Yi-Cheng-Wang)</w:t>
+                              <w:t>命題者：王藝誠(Yi-Cheng-Wang)</w:t>
                             </w:r>
                           </w:p>
                         </w:txbxContent>
@@ -4743,7 +4876,7 @@
           </mc:Choice>
           <mc:Fallback>
             <w:pict>
-              <v:shape w14:anchorId="66C973B6" id="_x0000_s1028" type="#_x0000_t202" style="position:absolute;margin-left:130.4pt;margin-top:.25pt;width:181.6pt;height:63.35pt;z-index:251668480;visibility:visible;mso-wrap-style:square;mso-width-percent:0;mso-height-percent:0;mso-wrap-distance-left:9pt;mso-wrap-distance-top:0;mso-wrap-distance-right:9pt;mso-wrap-distance-bottom:0;mso-position-horizontal:right;mso-position-horizontal-relative:margin;mso-position-vertical:absolute;mso-position-vertical-relative:text;mso-width-percent:0;mso-height-percent:0;mso-width-relative:margin;mso-height-relative:margin;v-text-anchor:top" o:gfxdata="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" filled="f" stroked="f" strokeweight=".5pt">
+              <v:shape w14:anchorId="42D54776" id="_x0000_s1029" type="#_x0000_t202" style="position:absolute;margin-left:165.85pt;margin-top:0;width:217.05pt;height:63.35pt;z-index:251680768;visibility:visible;mso-wrap-style:square;mso-width-percent:0;mso-height-percent:0;mso-wrap-distance-left:9pt;mso-wrap-distance-top:0;mso-wrap-distance-right:9pt;mso-wrap-distance-bottom:0;mso-position-horizontal:right;mso-position-horizontal-relative:margin;mso-position-vertical:absolute;mso-position-vertical-relative:text;mso-width-percent:0;mso-height-percent:0;mso-width-relative:margin;mso-height-relative:margin;v-text-anchor:top" o:gfxdata="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" filled="f" stroked="f" strokeweight=".5pt">
                 <v:textbox>
                   <w:txbxContent>
                     <w:p>
@@ -4759,7 +4892,7 @@
                     <w:p>
                       <w:pPr>
                         <w:rPr>
-                          <w:rFonts w:ascii="jf open 粉圓 2.0" w:eastAsia="jf open 粉圓 2.0" w:hAnsi="jf open 粉圓 2.0" w:hint="eastAsia"/>
+                          <w:rFonts w:ascii="jf open 粉圓 2.0" w:eastAsia="jf open 粉圓 2.0" w:hAnsi="jf open 粉圓 2.0"/>
                           <w:color w:val="000000" w:themeColor="text1"/>
                           <w:sz w:val="16"/>
                           <w:szCs w:val="16"/>
@@ -4768,8 +4901,14 @@
                     </w:p>
                     <w:p>
                       <w:pPr>
+                        <w:pStyle w:val="ab"/>
+                        <w:numPr>
+                          <w:ilvl w:val="0"/>
+                          <w:numId w:val="8"/>
+                        </w:numPr>
+                        <w:ind w:leftChars="0"/>
                         <w:rPr>
-                          <w:rFonts w:ascii="jf open 粉圓 2.0" w:eastAsia="jf open 粉圓 2.0" w:hAnsi="jf open 粉圓 2.0" w:hint="eastAsia"/>
+                          <w:rFonts w:ascii="jf open 粉圓 2.0" w:eastAsia="jf open 粉圓 2.0" w:hAnsi="jf open 粉圓 2.0"/>
                           <w:color w:val="000000" w:themeColor="text1"/>
                         </w:rPr>
                       </w:pPr>
@@ -4778,21 +4917,7 @@
                           <w:rFonts w:ascii="jf open 粉圓 2.0" w:eastAsia="jf open 粉圓 2.0" w:hAnsi="jf open 粉圓 2.0" w:hint="eastAsia"/>
                           <w:color w:val="000000" w:themeColor="text1"/>
                         </w:rPr>
-                        <w:t>命題者：王</w:t>
-                      </w:r>
-                      <w:r>
-                        <w:rPr>
-                          <w:rFonts w:ascii="jf open 粉圓 2.0" w:eastAsia="jf open 粉圓 2.0" w:hAnsi="jf open 粉圓 2.0" w:hint="eastAsia"/>
-                          <w:color w:val="000000" w:themeColor="text1"/>
-                        </w:rPr>
-                        <w:t>藝誠</w:t>
-                      </w:r>
-                      <w:r>
-                        <w:rPr>
-                          <w:rFonts w:ascii="jf open 粉圓 2.0" w:eastAsia="jf open 粉圓 2.0" w:hAnsi="jf open 粉圓 2.0" w:hint="eastAsia"/>
-                          <w:color w:val="000000" w:themeColor="text1"/>
-                        </w:rPr>
-                        <w:t>(Yi-Cheng-Wang)</w:t>
+                        <w:t>命題者：王藝誠(Yi-Cheng-Wang)</w:t>
                       </w:r>
                     </w:p>
                   </w:txbxContent>
@@ -7190,7 +7315,7 @@
     <w:p>
       <w:pPr>
         <w:rPr>
-          <w:rFonts w:ascii="微軟正黑體" w:eastAsia="微軟正黑體" w:hAnsi="微軟正黑體" w:hint="eastAsia"/>
+          <w:rFonts w:ascii="微軟正黑體" w:eastAsia="微軟正黑體" w:hAnsi="微軟正黑體"/>
           <w:b/>
           <w:sz w:val="24"/>
           <w:szCs w:val="24"/>
@@ -7227,18 +7352,18 @@
         <mc:AlternateContent>
           <mc:Choice Requires="wps">
             <w:drawing>
-              <wp:anchor distT="0" distB="0" distL="114300" distR="114300" simplePos="0" relativeHeight="251670528" behindDoc="0" locked="0" layoutInCell="1" allowOverlap="1" wp14:anchorId="561C2674" wp14:editId="1C0727D1">
+              <wp:anchor distT="0" distB="0" distL="114300" distR="114300" simplePos="0" relativeHeight="251682816" behindDoc="0" locked="0" layoutInCell="1" allowOverlap="1" wp14:anchorId="36239D0A" wp14:editId="2FC507CB">
                 <wp:simplePos x="0" y="0"/>
                 <wp:positionH relativeFrom="margin">
                   <wp:align>right</wp:align>
                 </wp:positionH>
                 <wp:positionV relativeFrom="paragraph">
-                  <wp:posOffset>3175</wp:posOffset>
+                  <wp:posOffset>0</wp:posOffset>
                 </wp:positionV>
-                <wp:extent cx="2306320" cy="804706"/>
+                <wp:extent cx="2756696" cy="804706"/>
                 <wp:effectExtent l="0" t="0" r="0" b="0"/>
                 <wp:wrapNone/>
-                <wp:docPr id="1031736046" name="文字方塊 1"/>
+                <wp:docPr id="1271257647" name="文字方塊 1"/>
                 <wp:cNvGraphicFramePr/>
                 <a:graphic xmlns:a="http://schemas.openxmlformats.org/drawingml/2006/main">
                   <a:graphicData uri="http://schemas.microsoft.com/office/word/2010/wordprocessingShape">
@@ -7247,7 +7372,7 @@
                       <wps:spPr>
                         <a:xfrm>
                           <a:off x="0" y="0"/>
-                          <a:ext cx="2306320" cy="804706"/>
+                          <a:ext cx="2756696" cy="804706"/>
                         </a:xfrm>
                         <a:prstGeom prst="rect">
                           <a:avLst/>
@@ -7272,7 +7397,7 @@
                           <w:p>
                             <w:pPr>
                               <w:rPr>
-                                <w:rFonts w:ascii="jf open 粉圓 2.0" w:eastAsia="jf open 粉圓 2.0" w:hAnsi="jf open 粉圓 2.0" w:hint="eastAsia"/>
+                                <w:rFonts w:ascii="jf open 粉圓 2.0" w:eastAsia="jf open 粉圓 2.0" w:hAnsi="jf open 粉圓 2.0"/>
                                 <w:color w:val="000000" w:themeColor="text1"/>
                                 <w:sz w:val="16"/>
                                 <w:szCs w:val="16"/>
@@ -7281,8 +7406,14 @@
                           </w:p>
                           <w:p>
                             <w:pPr>
+                              <w:pStyle w:val="ab"/>
+                              <w:numPr>
+                                <w:ilvl w:val="0"/>
+                                <w:numId w:val="8"/>
+                              </w:numPr>
+                              <w:ind w:leftChars="0"/>
                               <w:rPr>
-                                <w:rFonts w:ascii="jf open 粉圓 2.0" w:eastAsia="jf open 粉圓 2.0" w:hAnsi="jf open 粉圓 2.0" w:hint="eastAsia"/>
+                                <w:rFonts w:ascii="jf open 粉圓 2.0" w:eastAsia="jf open 粉圓 2.0" w:hAnsi="jf open 粉圓 2.0"/>
                                 <w:color w:val="000000" w:themeColor="text1"/>
                               </w:rPr>
                             </w:pPr>
@@ -7291,7 +7422,21 @@
                                 <w:rFonts w:ascii="jf open 粉圓 2.0" w:eastAsia="jf open 粉圓 2.0" w:hAnsi="jf open 粉圓 2.0" w:hint="eastAsia"/>
                                 <w:color w:val="000000" w:themeColor="text1"/>
                               </w:rPr>
-                              <w:t>命題者：王羿程(Yi-Cheng-Wang)</w:t>
+                              <w:t>命題者：王</w:t>
+                            </w:r>
+                            <w:r>
+                              <w:rPr>
+                                <w:rFonts w:ascii="jf open 粉圓 2.0" w:eastAsia="jf open 粉圓 2.0" w:hAnsi="jf open 粉圓 2.0" w:hint="eastAsia"/>
+                                <w:color w:val="000000" w:themeColor="text1"/>
+                              </w:rPr>
+                              <w:t>羿程</w:t>
+                            </w:r>
+                            <w:r>
+                              <w:rPr>
+                                <w:rFonts w:ascii="jf open 粉圓 2.0" w:eastAsia="jf open 粉圓 2.0" w:hAnsi="jf open 粉圓 2.0" w:hint="eastAsia"/>
+                                <w:color w:val="000000" w:themeColor="text1"/>
+                              </w:rPr>
+                              <w:t>(Yi-Cheng-Wang)</w:t>
                             </w:r>
                           </w:p>
                         </w:txbxContent>
@@ -7316,7 +7461,7 @@
           </mc:Choice>
           <mc:Fallback>
             <w:pict>
-              <v:shape w14:anchorId="561C2674" id="_x0000_s1029" type="#_x0000_t202" style="position:absolute;margin-left:130.4pt;margin-top:.25pt;width:181.6pt;height:63.35pt;z-index:251670528;visibility:visible;mso-wrap-style:square;mso-width-percent:0;mso-height-percent:0;mso-wrap-distance-left:9pt;mso-wrap-distance-top:0;mso-wrap-distance-right:9pt;mso-wrap-distance-bottom:0;mso-position-horizontal:right;mso-position-horizontal-relative:margin;mso-position-vertical:absolute;mso-position-vertical-relative:text;mso-width-percent:0;mso-height-percent:0;mso-width-relative:margin;mso-height-relative:margin;v-text-anchor:top" o:gfxdata="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" filled="f" stroked="f" strokeweight=".5pt">
+              <v:shape w14:anchorId="36239D0A" id="_x0000_s1030" type="#_x0000_t202" style="position:absolute;margin-left:165.85pt;margin-top:0;width:217.05pt;height:63.35pt;z-index:251682816;visibility:visible;mso-wrap-style:square;mso-width-percent:0;mso-height-percent:0;mso-wrap-distance-left:9pt;mso-wrap-distance-top:0;mso-wrap-distance-right:9pt;mso-wrap-distance-bottom:0;mso-position-horizontal:right;mso-position-horizontal-relative:margin;mso-position-vertical:absolute;mso-position-vertical-relative:text;mso-width-percent:0;mso-height-percent:0;mso-width-relative:margin;mso-height-relative:margin;v-text-anchor:top" o:gfxdata="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" filled="f" stroked="f" strokeweight=".5pt">
                 <v:textbox>
                   <w:txbxContent>
                     <w:p>
@@ -7332,7 +7477,7 @@
                     <w:p>
                       <w:pPr>
                         <w:rPr>
-                          <w:rFonts w:ascii="jf open 粉圓 2.0" w:eastAsia="jf open 粉圓 2.0" w:hAnsi="jf open 粉圓 2.0" w:hint="eastAsia"/>
+                          <w:rFonts w:ascii="jf open 粉圓 2.0" w:eastAsia="jf open 粉圓 2.0" w:hAnsi="jf open 粉圓 2.0"/>
                           <w:color w:val="000000" w:themeColor="text1"/>
                           <w:sz w:val="16"/>
                           <w:szCs w:val="16"/>
@@ -7341,8 +7486,14 @@
                     </w:p>
                     <w:p>
                       <w:pPr>
+                        <w:pStyle w:val="ab"/>
+                        <w:numPr>
+                          <w:ilvl w:val="0"/>
+                          <w:numId w:val="8"/>
+                        </w:numPr>
+                        <w:ind w:leftChars="0"/>
                         <w:rPr>
-                          <w:rFonts w:ascii="jf open 粉圓 2.0" w:eastAsia="jf open 粉圓 2.0" w:hAnsi="jf open 粉圓 2.0" w:hint="eastAsia"/>
+                          <w:rFonts w:ascii="jf open 粉圓 2.0" w:eastAsia="jf open 粉圓 2.0" w:hAnsi="jf open 粉圓 2.0"/>
                           <w:color w:val="000000" w:themeColor="text1"/>
                         </w:rPr>
                       </w:pPr>
@@ -7351,7 +7502,21 @@
                           <w:rFonts w:ascii="jf open 粉圓 2.0" w:eastAsia="jf open 粉圓 2.0" w:hAnsi="jf open 粉圓 2.0" w:hint="eastAsia"/>
                           <w:color w:val="000000" w:themeColor="text1"/>
                         </w:rPr>
-                        <w:t>命題者：王羿程(Yi-Cheng-Wang)</w:t>
+                        <w:t>命題者：王</w:t>
+                      </w:r>
+                      <w:r>
+                        <w:rPr>
+                          <w:rFonts w:ascii="jf open 粉圓 2.0" w:eastAsia="jf open 粉圓 2.0" w:hAnsi="jf open 粉圓 2.0" w:hint="eastAsia"/>
+                          <w:color w:val="000000" w:themeColor="text1"/>
+                        </w:rPr>
+                        <w:t>羿程</w:t>
+                      </w:r>
+                      <w:r>
+                        <w:rPr>
+                          <w:rFonts w:ascii="jf open 粉圓 2.0" w:eastAsia="jf open 粉圓 2.0" w:hAnsi="jf open 粉圓 2.0" w:hint="eastAsia"/>
+                          <w:color w:val="000000" w:themeColor="text1"/>
+                        </w:rPr>
+                        <w:t>(Yi-Cheng-Wang)</w:t>
                       </w:r>
                     </w:p>
                   </w:txbxContent>
@@ -7553,7 +7718,7 @@
                     </pic:cNvPicPr>
                   </pic:nvPicPr>
                   <pic:blipFill>
-                    <a:blip r:embed="rId12" cstate="print">
+                    <a:blip r:embed="rId13" cstate="print">
                       <a:extLst>
                         <a:ext uri="{28A0092B-C50C-407E-A947-70E740481C1C}">
                           <a14:useLocalDpi xmlns:a14="http://schemas.microsoft.com/office/drawing/2010/main" val="0"/>
@@ -8808,7 +8973,7 @@
               </w:pBdr>
               <w:spacing w:line="240" w:lineRule="auto"/>
               <w:rPr>
-                <w:rFonts w:ascii="微軟正黑體" w:eastAsia="微軟正黑體" w:hAnsi="微軟正黑體" w:hint="eastAsia"/>
+                <w:rFonts w:ascii="微軟正黑體" w:eastAsia="微軟正黑體" w:hAnsi="微軟正黑體"/>
                 <w:sz w:val="24"/>
                 <w:szCs w:val="24"/>
               </w:rPr>
@@ -8982,7 +9147,7 @@
               </w:pBdr>
               <w:spacing w:line="240" w:lineRule="auto"/>
               <w:rPr>
-                <w:rFonts w:ascii="微軟正黑體" w:eastAsia="微軟正黑體" w:hAnsi="微軟正黑體" w:hint="eastAsia"/>
+                <w:rFonts w:ascii="微軟正黑體" w:eastAsia="微軟正黑體" w:hAnsi="微軟正黑體"/>
                 <w:color w:val="000000" w:themeColor="text1"/>
                 <w:sz w:val="24"/>
                 <w:szCs w:val="24"/>
@@ -9459,18 +9624,18 @@
         <mc:AlternateContent>
           <mc:Choice Requires="wps">
             <w:drawing>
-              <wp:anchor distT="0" distB="0" distL="114300" distR="114300" simplePos="0" relativeHeight="251672576" behindDoc="0" locked="0" layoutInCell="1" allowOverlap="1" wp14:anchorId="4D4C1B75" wp14:editId="3B4B417D">
+              <wp:anchor distT="0" distB="0" distL="114300" distR="114300" simplePos="0" relativeHeight="251684864" behindDoc="0" locked="0" layoutInCell="1" allowOverlap="1" wp14:anchorId="1574650B" wp14:editId="026272C3">
                 <wp:simplePos x="0" y="0"/>
                 <wp:positionH relativeFrom="margin">
                   <wp:align>right</wp:align>
                 </wp:positionH>
                 <wp:positionV relativeFrom="paragraph">
-                  <wp:posOffset>9010</wp:posOffset>
+                  <wp:posOffset>0</wp:posOffset>
                 </wp:positionV>
-                <wp:extent cx="2306320" cy="804706"/>
+                <wp:extent cx="2756696" cy="804706"/>
                 <wp:effectExtent l="0" t="0" r="0" b="0"/>
                 <wp:wrapNone/>
-                <wp:docPr id="884540990" name="文字方塊 1"/>
+                <wp:docPr id="249447081" name="文字方塊 1"/>
                 <wp:cNvGraphicFramePr/>
                 <a:graphic xmlns:a="http://schemas.openxmlformats.org/drawingml/2006/main">
                   <a:graphicData uri="http://schemas.microsoft.com/office/word/2010/wordprocessingShape">
@@ -9479,7 +9644,7 @@
                       <wps:spPr>
                         <a:xfrm>
                           <a:off x="0" y="0"/>
-                          <a:ext cx="2306320" cy="804706"/>
+                          <a:ext cx="2756696" cy="804706"/>
                         </a:xfrm>
                         <a:prstGeom prst="rect">
                           <a:avLst/>
@@ -9504,7 +9669,7 @@
                           <w:p>
                             <w:pPr>
                               <w:rPr>
-                                <w:rFonts w:ascii="jf open 粉圓 2.0" w:eastAsia="jf open 粉圓 2.0" w:hAnsi="jf open 粉圓 2.0" w:hint="eastAsia"/>
+                                <w:rFonts w:ascii="jf open 粉圓 2.0" w:eastAsia="jf open 粉圓 2.0" w:hAnsi="jf open 粉圓 2.0"/>
                                 <w:color w:val="000000" w:themeColor="text1"/>
                                 <w:sz w:val="16"/>
                                 <w:szCs w:val="16"/>
@@ -9513,8 +9678,14 @@
                           </w:p>
                           <w:p>
                             <w:pPr>
+                              <w:pStyle w:val="ab"/>
+                              <w:numPr>
+                                <w:ilvl w:val="0"/>
+                                <w:numId w:val="8"/>
+                              </w:numPr>
+                              <w:ind w:leftChars="0"/>
                               <w:rPr>
-                                <w:rFonts w:ascii="jf open 粉圓 2.0" w:eastAsia="jf open 粉圓 2.0" w:hAnsi="jf open 粉圓 2.0" w:hint="eastAsia"/>
+                                <w:rFonts w:ascii="jf open 粉圓 2.0" w:eastAsia="jf open 粉圓 2.0" w:hAnsi="jf open 粉圓 2.0"/>
                                 <w:color w:val="000000" w:themeColor="text1"/>
                               </w:rPr>
                             </w:pPr>
@@ -9548,7 +9719,7 @@
           </mc:Choice>
           <mc:Fallback>
             <w:pict>
-              <v:shape w14:anchorId="4D4C1B75" id="_x0000_s1030" type="#_x0000_t202" style="position:absolute;margin-left:130.4pt;margin-top:.7pt;width:181.6pt;height:63.35pt;z-index:251672576;visibility:visible;mso-wrap-style:square;mso-width-percent:0;mso-height-percent:0;mso-wrap-distance-left:9pt;mso-wrap-distance-top:0;mso-wrap-distance-right:9pt;mso-wrap-distance-bottom:0;mso-position-horizontal:right;mso-position-horizontal-relative:margin;mso-position-vertical:absolute;mso-position-vertical-relative:text;mso-width-percent:0;mso-height-percent:0;mso-width-relative:margin;mso-height-relative:margin;v-text-anchor:top" o:gfxdata="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" filled="f" stroked="f" strokeweight=".5pt">
+              <v:shape w14:anchorId="1574650B" id="_x0000_s1031" type="#_x0000_t202" style="position:absolute;margin-left:165.85pt;margin-top:0;width:217.05pt;height:63.35pt;z-index:251684864;visibility:visible;mso-wrap-style:square;mso-width-percent:0;mso-height-percent:0;mso-wrap-distance-left:9pt;mso-wrap-distance-top:0;mso-wrap-distance-right:9pt;mso-wrap-distance-bottom:0;mso-position-horizontal:right;mso-position-horizontal-relative:margin;mso-position-vertical:absolute;mso-position-vertical-relative:text;mso-width-percent:0;mso-height-percent:0;mso-width-relative:margin;mso-height-relative:margin;v-text-anchor:top" o:gfxdata="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" filled="f" stroked="f" strokeweight=".5pt">
                 <v:textbox>
                   <w:txbxContent>
                     <w:p>
@@ -9564,7 +9735,7 @@
                     <w:p>
                       <w:pPr>
                         <w:rPr>
-                          <w:rFonts w:ascii="jf open 粉圓 2.0" w:eastAsia="jf open 粉圓 2.0" w:hAnsi="jf open 粉圓 2.0" w:hint="eastAsia"/>
+                          <w:rFonts w:ascii="jf open 粉圓 2.0" w:eastAsia="jf open 粉圓 2.0" w:hAnsi="jf open 粉圓 2.0"/>
                           <w:color w:val="000000" w:themeColor="text1"/>
                           <w:sz w:val="16"/>
                           <w:szCs w:val="16"/>
@@ -9573,8 +9744,14 @@
                     </w:p>
                     <w:p>
                       <w:pPr>
+                        <w:pStyle w:val="ab"/>
+                        <w:numPr>
+                          <w:ilvl w:val="0"/>
+                          <w:numId w:val="8"/>
+                        </w:numPr>
+                        <w:ind w:leftChars="0"/>
                         <w:rPr>
-                          <w:rFonts w:ascii="jf open 粉圓 2.0" w:eastAsia="jf open 粉圓 2.0" w:hAnsi="jf open 粉圓 2.0" w:hint="eastAsia"/>
+                          <w:rFonts w:ascii="jf open 粉圓 2.0" w:eastAsia="jf open 粉圓 2.0" w:hAnsi="jf open 粉圓 2.0"/>
                           <w:color w:val="000000" w:themeColor="text1"/>
                         </w:rPr>
                       </w:pPr>
@@ -12014,7 +12191,7 @@
     <w:p>
       <w:pPr>
         <w:rPr>
-          <w:rFonts w:ascii="微軟正黑體" w:eastAsia="微軟正黑體" w:hAnsi="微軟正黑體" w:hint="eastAsia"/>
+          <w:rFonts w:ascii="微軟正黑體" w:eastAsia="微軟正黑體" w:hAnsi="微軟正黑體"/>
           <w:b/>
           <w:sz w:val="24"/>
           <w:szCs w:val="24"/>
@@ -12022,7 +12199,7 @@
       </w:pPr>
     </w:p>
     <w:sectPr>
-      <w:footerReference w:type="default" r:id="rId13"/>
+      <w:footerReference w:type="default" r:id="rId14"/>
       <w:pgSz w:w="11909" w:h="16834"/>
       <w:pgMar w:top="1440" w:right="1440" w:bottom="1440" w:left="1440" w:header="720" w:footer="720" w:gutter="0"/>
       <w:pgNumType w:start="0"/>
@@ -12128,6 +12305,32 @@
 
 <file path=word/numbering.xml><?xml version="1.0" encoding="utf-8"?>
 <w:numbering xmlns:wpc="http://schemas.microsoft.com/office/word/2010/wordprocessingCanvas" xmlns:cx="http://schemas.microsoft.com/office/drawing/2014/chartex" xmlns:cx1="http://schemas.microsoft.com/office/drawing/2015/9/8/chartex" xmlns:cx2="http://schemas.microsoft.com/office/drawing/2015/10/21/chartex" xmlns:cx3="http://schemas.microsoft.com/office/drawing/2016/5/9/chartex" xmlns:cx4="http://schemas.microsoft.com/office/drawing/2016/5/10/chartex" xmlns:cx5="http://schemas.microsoft.com/office/drawing/2016/5/11/chartex" xmlns:cx6="http://schemas.microsoft.com/office/drawing/2016/5/12/chartex" xmlns:cx7="http://schemas.microsoft.com/office/drawing/2016/5/13/chartex" xmlns:cx8="http://schemas.microsoft.com/office/drawing/2016/5/14/chartex" xmlns:mc="http://schemas.openxmlformats.org/markup-compatibility/2006" xmlns:aink="http://schemas.microsoft.com/office/drawing/2016/ink" xmlns:am3d="http://schemas.microsoft.com/office/drawing/2017/model3d" xmlns:o="urn:schemas-microsoft-com:office:office" xmlns:oel="http://schemas.microsoft.com/office/2019/extlst" xmlns:r="http://schemas.openxmlformats.org/officeDocument/2006/relationships" xmlns:m="http://schemas.openxmlformats.org/officeDocument/2006/math" xmlns:v="urn:schemas-microsoft-com:vml" xmlns:wp14="http://schemas.microsoft.com/office/word/2010/wordprocessingDrawing" xmlns:wp="http://schemas.openxmlformats.org/drawingml/2006/wordprocessingDrawing" xmlns:w10="urn:schemas-microsoft-com:office:word" xmlns:w="http://schemas.openxmlformats.org/wordprocessingml/2006/main" xmlns:w14="http://schemas.microsoft.com/office/word/2010/wordml" xmlns:w15="http://schemas.microsoft.com/office/word/2012/wordml" xmlns:w16cex="http://schemas.microsoft.com/office/word/2018/wordml/cex" xmlns:w16cid="http://schemas.microsoft.com/office/word/2016/wordml/cid" xmlns:w16="http://schemas.microsoft.com/office/word/2018/wordml" xmlns:w16du="http://schemas.microsoft.com/office/word/2023/wordml/word16du" xmlns:w16sdtdh="http://schemas.microsoft.com/office/word/2020/wordml/sdtdatahash" xmlns:w16se="http://schemas.microsoft.com/office/word/2015/wordml/symex" xmlns:wpg="http://schemas.microsoft.com/office/word/2010/wordprocessingGroup" xmlns:wpi="http://schemas.microsoft.com/office/word/2010/wordprocessingInk" xmlns:wne="http://schemas.microsoft.com/office/word/2006/wordml" xmlns:wps="http://schemas.microsoft.com/office/word/2010/wordprocessingShape" mc:Ignorable="w14 w15 w16se w16cid w16 w16cex w16sdtdh wp14">
+  <w:numPicBullet w:numPicBulletId="0">
+    <w:pict>
+      <v:shapetype id="_x0000_t75" coordsize="21600,21600" o:spt="75" o:preferrelative="t" path="m@4@5l@4@11@9@11@9@5xe" filled="f" stroked="f">
+        <v:stroke joinstyle="miter"/>
+        <v:formulas>
+          <v:f eqn="if lineDrawn pixelLineWidth 0"/>
+          <v:f eqn="sum @0 1 0"/>
+          <v:f eqn="sum 0 0 @1"/>
+          <v:f eqn="prod @2 1 2"/>
+          <v:f eqn="prod @3 21600 pixelWidth"/>
+          <v:f eqn="prod @3 21600 pixelHeight"/>
+          <v:f eqn="sum @0 0 1"/>
+          <v:f eqn="prod @6 1 2"/>
+          <v:f eqn="prod @7 21600 pixelWidth"/>
+          <v:f eqn="sum @8 21600 0"/>
+          <v:f eqn="prod @7 21600 pixelHeight"/>
+          <v:f eqn="sum @10 21600 0"/>
+        </v:formulas>
+        <v:path o:extrusionok="f" gradientshapeok="t" o:connecttype="rect"/>
+        <o:lock v:ext="edit" aspectratio="t"/>
+      </v:shapetype>
+      <v:shape id="_x0000_i1112" type="#_x0000_t75" style="width:14.25pt;height:14.25pt;visibility:visible;mso-wrap-style:square" o:bullet="t">
+        <v:imagedata r:id="rId1" o:title=""/>
+      </v:shape>
+    </w:pict>
+  </w:numPicBullet>
   <w:abstractNum w:abstractNumId="0" w15:restartNumberingAfterBreak="0">
     <w:nsid w:val="0AB32118"/>
     <w:multiLevelType w:val="hybridMultilevel"/>
@@ -12485,6 +12688,147 @@
     </w:lvl>
   </w:abstractNum>
   <w:abstractNum w:abstractNumId="4" w15:restartNumberingAfterBreak="0">
+    <w:nsid w:val="23F63A9F"/>
+    <w:multiLevelType w:val="hybridMultilevel"/>
+    <w:tmpl w:val="278EC184"/>
+    <w:lvl w:ilvl="0" w:tplc="6F36E458">
+      <w:start w:val="1"/>
+      <w:numFmt w:val="bullet"/>
+      <w:lvlText w:val=""/>
+      <w:lvlPicBulletId w:val="0"/>
+      <w:lvlJc w:val="left"/>
+      <w:pPr>
+        <w:tabs>
+          <w:tab w:val="num" w:pos="480"/>
+        </w:tabs>
+        <w:ind w:left="480" w:firstLine="0"/>
+      </w:pPr>
+      <w:rPr>
+        <w:rFonts w:ascii="Symbol" w:hAnsi="Symbol" w:hint="default"/>
+      </w:rPr>
+    </w:lvl>
+    <w:lvl w:ilvl="1" w:tplc="93D288B8" w:tentative="1">
+      <w:start w:val="1"/>
+      <w:numFmt w:val="bullet"/>
+      <w:lvlText w:val=""/>
+      <w:lvlJc w:val="left"/>
+      <w:pPr>
+        <w:tabs>
+          <w:tab w:val="num" w:pos="960"/>
+        </w:tabs>
+        <w:ind w:left="960" w:firstLine="0"/>
+      </w:pPr>
+      <w:rPr>
+        <w:rFonts w:ascii="Symbol" w:hAnsi="Symbol" w:hint="default"/>
+      </w:rPr>
+    </w:lvl>
+    <w:lvl w:ilvl="2" w:tplc="804ED480" w:tentative="1">
+      <w:start w:val="1"/>
+      <w:numFmt w:val="bullet"/>
+      <w:lvlText w:val=""/>
+      <w:lvlJc w:val="left"/>
+      <w:pPr>
+        <w:tabs>
+          <w:tab w:val="num" w:pos="1440"/>
+        </w:tabs>
+        <w:ind w:left="1440" w:firstLine="0"/>
+      </w:pPr>
+      <w:rPr>
+        <w:rFonts w:ascii="Symbol" w:hAnsi="Symbol" w:hint="default"/>
+      </w:rPr>
+    </w:lvl>
+    <w:lvl w:ilvl="3" w:tplc="A9EC37DA" w:tentative="1">
+      <w:start w:val="1"/>
+      <w:numFmt w:val="bullet"/>
+      <w:lvlText w:val=""/>
+      <w:lvlJc w:val="left"/>
+      <w:pPr>
+        <w:tabs>
+          <w:tab w:val="num" w:pos="1920"/>
+        </w:tabs>
+        <w:ind w:left="1920" w:firstLine="0"/>
+      </w:pPr>
+      <w:rPr>
+        <w:rFonts w:ascii="Symbol" w:hAnsi="Symbol" w:hint="default"/>
+      </w:rPr>
+    </w:lvl>
+    <w:lvl w:ilvl="4" w:tplc="F14467DC" w:tentative="1">
+      <w:start w:val="1"/>
+      <w:numFmt w:val="bullet"/>
+      <w:lvlText w:val=""/>
+      <w:lvlJc w:val="left"/>
+      <w:pPr>
+        <w:tabs>
+          <w:tab w:val="num" w:pos="2400"/>
+        </w:tabs>
+        <w:ind w:left="2400" w:firstLine="0"/>
+      </w:pPr>
+      <w:rPr>
+        <w:rFonts w:ascii="Symbol" w:hAnsi="Symbol" w:hint="default"/>
+      </w:rPr>
+    </w:lvl>
+    <w:lvl w:ilvl="5" w:tplc="FD2E8632" w:tentative="1">
+      <w:start w:val="1"/>
+      <w:numFmt w:val="bullet"/>
+      <w:lvlText w:val=""/>
+      <w:lvlJc w:val="left"/>
+      <w:pPr>
+        <w:tabs>
+          <w:tab w:val="num" w:pos="2880"/>
+        </w:tabs>
+        <w:ind w:left="2880" w:firstLine="0"/>
+      </w:pPr>
+      <w:rPr>
+        <w:rFonts w:ascii="Symbol" w:hAnsi="Symbol" w:hint="default"/>
+      </w:rPr>
+    </w:lvl>
+    <w:lvl w:ilvl="6" w:tplc="A8D45100" w:tentative="1">
+      <w:start w:val="1"/>
+      <w:numFmt w:val="bullet"/>
+      <w:lvlText w:val=""/>
+      <w:lvlJc w:val="left"/>
+      <w:pPr>
+        <w:tabs>
+          <w:tab w:val="num" w:pos="3360"/>
+        </w:tabs>
+        <w:ind w:left="3360" w:firstLine="0"/>
+      </w:pPr>
+      <w:rPr>
+        <w:rFonts w:ascii="Symbol" w:hAnsi="Symbol" w:hint="default"/>
+      </w:rPr>
+    </w:lvl>
+    <w:lvl w:ilvl="7" w:tplc="D6949F1A" w:tentative="1">
+      <w:start w:val="1"/>
+      <w:numFmt w:val="bullet"/>
+      <w:lvlText w:val=""/>
+      <w:lvlJc w:val="left"/>
+      <w:pPr>
+        <w:tabs>
+          <w:tab w:val="num" w:pos="3840"/>
+        </w:tabs>
+        <w:ind w:left="3840" w:firstLine="0"/>
+      </w:pPr>
+      <w:rPr>
+        <w:rFonts w:ascii="Symbol" w:hAnsi="Symbol" w:hint="default"/>
+      </w:rPr>
+    </w:lvl>
+    <w:lvl w:ilvl="8" w:tplc="28629D6A" w:tentative="1">
+      <w:start w:val="1"/>
+      <w:numFmt w:val="bullet"/>
+      <w:lvlText w:val=""/>
+      <w:lvlJc w:val="left"/>
+      <w:pPr>
+        <w:tabs>
+          <w:tab w:val="num" w:pos="4320"/>
+        </w:tabs>
+        <w:ind w:left="4320" w:firstLine="0"/>
+      </w:pPr>
+      <w:rPr>
+        <w:rFonts w:ascii="Symbol" w:hAnsi="Symbol" w:hint="default"/>
+      </w:rPr>
+    </w:lvl>
+  </w:abstractNum>
+  <w:abstractNum w:abstractNumId="5" w15:restartNumberingAfterBreak="0">
     <w:nsid w:val="604B5CFB"/>
     <w:multiLevelType w:val="hybridMultilevel"/>
     <w:tmpl w:val="CB143F6E"/>
@@ -12573,7 +12917,7 @@
       </w:pPr>
     </w:lvl>
   </w:abstractNum>
-  <w:abstractNum w:abstractNumId="5" w15:restartNumberingAfterBreak="0">
+  <w:abstractNum w:abstractNumId="6" w15:restartNumberingAfterBreak="0">
     <w:nsid w:val="6FF850C1"/>
     <w:multiLevelType w:val="hybridMultilevel"/>
     <w:tmpl w:val="578AD374"/>
@@ -12666,7 +13010,7 @@
     <w:abstractNumId w:val="1"/>
   </w:num>
   <w:num w:numId="2" w16cid:durableId="572355965">
-    <w:abstractNumId w:val="5"/>
+    <w:abstractNumId w:val="6"/>
   </w:num>
   <w:num w:numId="3" w16cid:durableId="304090593">
     <w:abstractNumId w:val="2"/>
@@ -12702,13 +13046,16 @@
     </w:lvlOverride>
   </w:num>
   <w:num w:numId="5" w16cid:durableId="2077239851">
-    <w:abstractNumId w:val="4"/>
+    <w:abstractNumId w:val="5"/>
   </w:num>
   <w:num w:numId="6" w16cid:durableId="457184859">
     <w:abstractNumId w:val="0"/>
   </w:num>
   <w:num w:numId="7" w16cid:durableId="2014649676">
     <w:abstractNumId w:val="3"/>
+  </w:num>
+  <w:num w:numId="8" w16cid:durableId="239607499">
+    <w:abstractNumId w:val="4"/>
   </w:num>
 </w:numbering>
 </file>

</xml_diff>